<commit_message>
More CSV upload rules
</commit_message>
<xml_diff>
--- a/Documentation/User Manual/CSV upload guidelines.docx
+++ b/Documentation/User Manual/CSV upload guidelines.docx
@@ -133,6 +133,30 @@
       </w:pPr>
       <w:r>
         <w:t>Any number of subjects can be present</w:t>
+      </w:r>
+    </w:p>
+    <w:p>
+      <w:pPr>
+        <w:pStyle w:val="ListParagraph"/>
+        <w:numPr>
+          <w:ilvl w:val="0"/>
+          <w:numId w:val="1"/>
+        </w:numPr>
+      </w:pPr>
+      <w:r>
+        <w:t>Values may not contain instances of “;” or “,” characters.</w:t>
+      </w:r>
+    </w:p>
+    <w:p>
+      <w:pPr>
+        <w:pStyle w:val="ListParagraph"/>
+        <w:numPr>
+          <w:ilvl w:val="0"/>
+          <w:numId w:val="1"/>
+        </w:numPr>
+      </w:pPr>
+      <w:r>
+        <w:t>The second column must contain subject names with header ‘Names’ as this value is the default value to display subjects in the team setup shuffling page.</w:t>
       </w:r>
     </w:p>
     <w:p/>
@@ -394,16 +418,16 @@
     </w:p>
     <w:p>
       <w:r>
-        <w:t>Initial upload rules 1</w:t>
-      </w:r>
-      <w:proofErr w:type="gramStart"/>
-      <w:r>
-        <w:t>,2,4,5,6,7,8,9</w:t>
-      </w:r>
-      <w:proofErr w:type="gramEnd"/>
+        <w:t>Initial upload rules 1,2,4,5,6,7,8,9</w:t>
+      </w:r>
+      <w:r>
+        <w:t>,10,11</w:t>
+      </w:r>
       <w:r>
         <w:t xml:space="preserve"> applies to any additional uploads.</w:t>
       </w:r>
+      <w:bookmarkStart w:id="0" w:name="_GoBack"/>
+      <w:bookmarkEnd w:id="0"/>
     </w:p>
     <w:p>
       <w:r>
@@ -729,13 +753,7 @@
         </w:numPr>
       </w:pPr>
       <w:r>
-        <w:t>For only adding new</w:t>
-      </w:r>
-      <w:r>
-        <w:t xml:space="preserve"> criteria and</w:t>
-      </w:r>
-      <w:r>
-        <w:t xml:space="preserve"> subjects use the whole subject set. (can be downloaded from the team setup page)</w:t>
+        <w:t>For only adding new criteria and subjects use the whole subject set. (can be downloaded from the team setup page)</w:t>
       </w:r>
     </w:p>
     <w:p>
@@ -835,8 +853,6 @@
           </wp:inline>
         </w:drawing>
       </w:r>
-      <w:bookmarkStart w:id="0" w:name="_GoBack"/>
-      <w:bookmarkEnd w:id="0"/>
     </w:p>
     <w:p>
       <w:pPr>

</xml_diff>